<commit_message>
updating Task 2 v2 paper
</commit_message>
<xml_diff>
--- a/EmergingTechnologiesinCyberSecurity_C844/C844 Task 2 template.docx
+++ b/EmergingTechnologiesinCyberSecurity_C844/C844 Task 2 template.docx
@@ -85,6 +85,11 @@
     </w:p>
     <w:p>
       <w:pPr>
+        <w:pStyle w:val="ListParagraph"/>
+        <w:numPr>
+          <w:ilvl w:val="0"/>
+          <w:numId w:val="2"/>
+        </w:numPr>
         <w:rPr>
           <w:b/>
           <w:bCs/>
@@ -104,22 +109,6 @@
           <w:bCs/>
         </w:rPr>
       </w:pPr>
-    </w:p>
-    <w:p>
-      <w:pPr>
-        <w:rPr>
-          <w:b/>
-          <w:bCs/>
-        </w:rPr>
-      </w:pPr>
-    </w:p>
-    <w:p>
-      <w:pPr>
-        <w:rPr>
-          <w:b/>
-          <w:bCs/>
-        </w:rPr>
-      </w:pPr>
       <w:r>
         <w:rPr>
           <w:b/>
@@ -136,6 +125,13 @@
       </w:r>
     </w:p>
     <w:p>
+      <w:pPr>
+        <w:pStyle w:val="ListParagraph"/>
+        <w:numPr>
+          <w:ilvl w:val="0"/>
+          <w:numId w:val="2"/>
+        </w:numPr>
+      </w:pPr>
       <w:r>
         <w:t>Denial of Service (DoS) – “WLAN and mobile networks are vulnerable to both network-based DoS attacks and those created specifically to attack the inherent weaknesses of radio-based systems”. (</w:t>
       </w:r>
@@ -199,6 +195,9 @@
       <w:r>
         <w:t xml:space="preserve">Wireless Phishing – “Phishing involves sending fame emails or SMS messages to a target in an attempt to get the victim to click a link that will take them to a fraudulent website”. (Doherty, 2021) Mobile phishing has been increasingly beneficial for attackers as URL obfuscation and shortening are increasingly difficult to detect. Due to the smaller screen size on phones users are less likely to scrutinize the full URL prior to clicking on links. </w:t>
       </w:r>
+      <w:r>
+        <w:t xml:space="preserve">This is quickly exacerbated by an organization with a B.Y.O.D cellular policy due to inconsistent mail application usage, spam filtering, and general lack of reliance on enterprise email security products generally used on an organizations network. </w:t>
+      </w:r>
     </w:p>
     <w:p>
       <w:pPr>
@@ -234,6 +233,9 @@
       </w:r>
       <w:r>
         <w:t xml:space="preserve">. </w:t>
+      </w:r>
+      <w:r>
+        <w:t xml:space="preserve">Less ability to manage updates or mandate an update schedule. This leaves mobile users vulnerable to exploitation by simply just visiting an unsafe site. </w:t>
       </w:r>
     </w:p>
     <w:p>
@@ -317,6 +319,51 @@
       <w:r>
         <w:t>Evil Twin mitigation</w:t>
       </w:r>
+      <w:r>
+        <w:t xml:space="preserve"> </w:t>
+      </w:r>
+    </w:p>
+    <w:p>
+      <w:pPr>
+        <w:pStyle w:val="ListParagraph"/>
+        <w:numPr>
+          <w:ilvl w:val="0"/>
+          <w:numId w:val="4"/>
+        </w:numPr>
+      </w:pPr>
+      <w:r>
+        <w:t xml:space="preserve">One of the preferred mitigation steps against an Evil Twin attack is to configure all mobile users to use a VPN. VPNs were designed to prevent monitoring and keep traffic secure. This provides a layer of security even in the event a mobile user does connect to an Evil Twin. </w:t>
+      </w:r>
+    </w:p>
+    <w:p>
+      <w:pPr>
+        <w:pStyle w:val="ListParagraph"/>
+        <w:numPr>
+          <w:ilvl w:val="0"/>
+          <w:numId w:val="4"/>
+        </w:numPr>
+      </w:pPr>
+      <w:r>
+        <w:t>Continuous</w:t>
+      </w:r>
+      <w:r>
+        <w:t xml:space="preserve"> monitoring of WLAN for </w:t>
+      </w:r>
+      <w:r>
+        <w:t xml:space="preserve">both attacks and vulnerability </w:t>
+      </w:r>
+    </w:p>
+    <w:p>
+      <w:pPr>
+        <w:pStyle w:val="ListParagraph"/>
+        <w:numPr>
+          <w:ilvl w:val="0"/>
+          <w:numId w:val="4"/>
+        </w:numPr>
+      </w:pPr>
+      <w:r>
+        <w:t>Conduct regular assessments to evaluate the overall security of the WLAN</w:t>
+      </w:r>
     </w:p>
     <w:p>
       <w:pPr>
@@ -357,24 +404,53 @@
     </w:p>
     <w:p>
       <w:r>
-        <w:t xml:space="preserve">And </w:t>
-      </w:r>
-      <w:r>
-        <w:t>steps, tools, and documentation</w:t>
-      </w:r>
-    </w:p>
-    <w:p>
-      <w:r>
-        <w:t>Denial of Service mitigation</w:t>
-      </w:r>
-    </w:p>
-    <w:p>
-      <w:pPr>
-        <w:rPr>
-          <w:b/>
-          <w:bCs/>
-        </w:rPr>
-      </w:pPr>
+        <w:t>Denial of Service</w:t>
+      </w:r>
+      <w:r>
+        <w:t xml:space="preserve"> </w:t>
+      </w:r>
+    </w:p>
+    <w:p>
+      <w:pPr>
+        <w:pStyle w:val="ListParagraph"/>
+        <w:numPr>
+          <w:ilvl w:val="0"/>
+          <w:numId w:val="1"/>
+        </w:numPr>
+      </w:pPr>
+      <w:r>
+        <w:t xml:space="preserve">Enable DoS protection – This allows for thresholds to be set for specific types of traffic, upon reaching said thresholds, the WLAN device can take an action such as block listing the attacking address. </w:t>
+      </w:r>
+      <w:r>
+        <w:rPr>
+          <w:highlight w:val="yellow"/>
+        </w:rPr>
+        <w:t>(TP-Link,)</w:t>
+      </w:r>
+    </w:p>
+    <w:p>
+      <w:pPr>
+        <w:pStyle w:val="ListParagraph"/>
+        <w:numPr>
+          <w:ilvl w:val="0"/>
+          <w:numId w:val="1"/>
+        </w:numPr>
+      </w:pPr>
+      <w:r>
+        <w:t xml:space="preserve">Deploy a Wireless Intrusion Preventions System (WIPS) or a Wireless </w:t>
+      </w:r>
+      <w:r>
+        <w:t>Intrusion</w:t>
+      </w:r>
+      <w:r>
+        <w:t xml:space="preserve"> Detection </w:t>
+      </w:r>
+      <w:r>
+        <w:t>System (</w:t>
+      </w:r>
+      <w:r>
+        <w:t xml:space="preserve">WIDS). </w:t>
+      </w:r>
     </w:p>
     <w:p>
       <w:pPr>
@@ -414,14 +490,6 @@
     </w:p>
     <w:p>
       <w:r>
-        <w:t xml:space="preserve">And </w:t>
-      </w:r>
-      <w:r>
-        <w:t>steps, tools, and documentation</w:t>
-      </w:r>
-    </w:p>
-    <w:p>
-      <w:r>
         <w:t>Malicious</w:t>
       </w:r>
       <w:r>
@@ -430,11 +498,63 @@
     </w:p>
     <w:p>
       <w:pPr>
-        <w:rPr>
-          <w:b/>
-          <w:bCs/>
-        </w:rPr>
-      </w:pPr>
+        <w:pStyle w:val="ListParagraph"/>
+        <w:numPr>
+          <w:ilvl w:val="0"/>
+          <w:numId w:val="1"/>
+        </w:numPr>
+      </w:pPr>
+      <w:r>
+        <w:t xml:space="preserve">Prohibit Jailbreaking / Rooting of mobile devices </w:t>
+      </w:r>
+    </w:p>
+    <w:p>
+      <w:pPr>
+        <w:pStyle w:val="ListParagraph"/>
+        <w:numPr>
+          <w:ilvl w:val="0"/>
+          <w:numId w:val="1"/>
+        </w:numPr>
+      </w:pPr>
+      <w:r>
+        <w:t xml:space="preserve">Police third-party downloads </w:t>
+      </w:r>
+    </w:p>
+    <w:p>
+      <w:pPr>
+        <w:pStyle w:val="ListParagraph"/>
+        <w:numPr>
+          <w:ilvl w:val="0"/>
+          <w:numId w:val="1"/>
+        </w:numPr>
+      </w:pPr>
+      <w:r>
+        <w:t xml:space="preserve">Stored data encryption </w:t>
+      </w:r>
+    </w:p>
+    <w:p>
+      <w:pPr>
+        <w:pStyle w:val="ListParagraph"/>
+        <w:numPr>
+          <w:ilvl w:val="0"/>
+          <w:numId w:val="1"/>
+        </w:numPr>
+      </w:pPr>
+      <w:r>
+        <w:t xml:space="preserve">Mobile Application Management (MAM) </w:t>
+      </w:r>
+    </w:p>
+    <w:p>
+      <w:pPr>
+        <w:pStyle w:val="ListParagraph"/>
+        <w:numPr>
+          <w:ilvl w:val="0"/>
+          <w:numId w:val="1"/>
+        </w:numPr>
+      </w:pPr>
+      <w:r>
+        <w:t xml:space="preserve">Mobile Device Management (MDM) </w:t>
+      </w:r>
     </w:p>
     <w:p>
       <w:pPr>
@@ -467,19 +587,65 @@
     </w:p>
     <w:p>
       <w:r>
-        <w:t xml:space="preserve">And </w:t>
-      </w:r>
-      <w:r>
-        <w:t>steps, tools, and documentation</w:t>
-      </w:r>
-    </w:p>
-    <w:p>
-      <w:r>
         <w:t>Browser Exploits</w:t>
       </w:r>
     </w:p>
     <w:p>
       <w:pPr>
+        <w:pStyle w:val="ListParagraph"/>
+        <w:numPr>
+          <w:ilvl w:val="0"/>
+          <w:numId w:val="1"/>
+        </w:numPr>
+      </w:pPr>
+      <w:r>
+        <w:t>Due Diligence</w:t>
+      </w:r>
+      <w:r>
+        <w:t xml:space="preserve"> / Training </w:t>
+      </w:r>
+      <w:r>
+        <w:t xml:space="preserve"> </w:t>
+      </w:r>
+    </w:p>
+    <w:p>
+      <w:pPr>
+        <w:pStyle w:val="ListParagraph"/>
+        <w:numPr>
+          <w:ilvl w:val="0"/>
+          <w:numId w:val="1"/>
+        </w:numPr>
+      </w:pPr>
+      <w:r>
+        <w:t xml:space="preserve">Only use HTTPS </w:t>
+      </w:r>
+    </w:p>
+    <w:p>
+      <w:pPr>
+        <w:pStyle w:val="ListParagraph"/>
+        <w:numPr>
+          <w:ilvl w:val="0"/>
+          <w:numId w:val="1"/>
+        </w:numPr>
+      </w:pPr>
+      <w:r>
+        <w:t>Anti-Virus</w:t>
+      </w:r>
+    </w:p>
+    <w:p>
+      <w:pPr>
+        <w:pStyle w:val="ListParagraph"/>
+        <w:numPr>
+          <w:ilvl w:val="0"/>
+          <w:numId w:val="1"/>
+        </w:numPr>
+      </w:pPr>
+      <w:r>
+        <w:t xml:space="preserve">App Permissions </w:t>
+      </w:r>
+    </w:p>
+    <w:p>
+      <w:pPr>
         <w:rPr>
           <w:b/>
           <w:bCs/>
@@ -529,6 +695,15 @@
           <w:bCs/>
         </w:rPr>
       </w:pPr>
+    </w:p>
+    <w:p>
+      <w:pPr>
+        <w:rPr>
+          <w:rFonts w:eastAsia="Times New Roman" w:cs="Times New Roman"/>
+          <w:b/>
+          <w:bCs/>
+        </w:rPr>
+      </w:pPr>
       <w:r>
         <w:rPr>
           <w:rFonts w:eastAsia="Times New Roman" w:cs="Times New Roman"/>
@@ -542,13 +717,168 @@
       <w:pPr>
         <w:rPr>
           <w:rFonts w:eastAsia="Times New Roman" w:cs="Times New Roman"/>
-        </w:rPr>
-      </w:pPr>
-      <w:r>
-        <w:rPr>
-          <w:rFonts w:eastAsia="Times New Roman" w:cs="Times New Roman"/>
-        </w:rPr>
-        <w:t>Description of measure and narrative (NIST 800-153 has good info for this)</w:t>
+          <w:b/>
+          <w:bCs/>
+        </w:rPr>
+      </w:pPr>
+      <w:r>
+        <w:rPr>
+          <w:rFonts w:eastAsia="Times New Roman" w:cs="Times New Roman"/>
+          <w:b/>
+          <w:bCs/>
+        </w:rPr>
+        <w:t>Denial of Service</w:t>
+      </w:r>
+    </w:p>
+    <w:p>
+      <w:pPr>
+        <w:numPr>
+          <w:ilvl w:val="0"/>
+          <w:numId w:val="1"/>
+        </w:numPr>
+        <w:rPr>
+          <w:rFonts w:eastAsia="Times New Roman" w:cs="Times New Roman"/>
+        </w:rPr>
+      </w:pPr>
+      <w:r>
+        <w:rPr>
+          <w:rFonts w:eastAsia="Times New Roman" w:cs="Times New Roman"/>
+        </w:rPr>
+        <w:t>Conduct regular assessments to evaluate the overall security of the WLAN</w:t>
+      </w:r>
+    </w:p>
+    <w:p>
+      <w:pPr>
+        <w:numPr>
+          <w:ilvl w:val="0"/>
+          <w:numId w:val="1"/>
+        </w:numPr>
+        <w:rPr>
+          <w:rFonts w:eastAsia="Times New Roman" w:cs="Times New Roman"/>
+        </w:rPr>
+      </w:pPr>
+      <w:r>
+        <w:rPr>
+          <w:rFonts w:eastAsia="Times New Roman" w:cs="Times New Roman"/>
+        </w:rPr>
+        <w:t xml:space="preserve">Use semi-directional antennas, this will decrease the overall footprint and contain the signal to the building. For the patio, it </w:t>
+      </w:r>
+    </w:p>
+    <w:p>
+      <w:pPr>
+        <w:rPr>
+          <w:rFonts w:eastAsia="Times New Roman" w:cs="Times New Roman"/>
+          <w:b/>
+          <w:bCs/>
+        </w:rPr>
+      </w:pPr>
+      <w:r>
+        <w:rPr>
+          <w:rFonts w:eastAsia="Times New Roman" w:cs="Times New Roman"/>
+          <w:b/>
+          <w:bCs/>
+        </w:rPr>
+        <w:t xml:space="preserve">Evil Twin </w:t>
+      </w:r>
+    </w:p>
+    <w:p>
+      <w:pPr>
+        <w:numPr>
+          <w:ilvl w:val="0"/>
+          <w:numId w:val="1"/>
+        </w:numPr>
+        <w:rPr>
+          <w:rFonts w:eastAsia="Times New Roman" w:cs="Times New Roman"/>
+          <w:b/>
+          <w:bCs/>
+        </w:rPr>
+      </w:pPr>
+      <w:r>
+        <w:rPr>
+          <w:rFonts w:eastAsia="Times New Roman" w:cs="Times New Roman"/>
+        </w:rPr>
+        <w:t xml:space="preserve">SSID Cloaking, this will prevent the SSID from being broadcast. </w:t>
+      </w:r>
+      <w:r>
+        <w:rPr>
+          <w:rFonts w:eastAsia="Times New Roman" w:cs="Times New Roman"/>
+        </w:rPr>
+        <w:t xml:space="preserve">Making the SSID of the WLAN more difficult to mimic. </w:t>
+      </w:r>
+    </w:p>
+    <w:p>
+      <w:pPr>
+        <w:numPr>
+          <w:ilvl w:val="0"/>
+          <w:numId w:val="1"/>
+        </w:numPr>
+        <w:rPr>
+          <w:rFonts w:eastAsia="Times New Roman" w:cs="Times New Roman"/>
+          <w:b/>
+          <w:bCs/>
+        </w:rPr>
+      </w:pPr>
+      <w:r>
+        <w:rPr>
+          <w:rFonts w:eastAsia="Times New Roman" w:cs="Times New Roman"/>
+        </w:rPr>
+        <w:t xml:space="preserve">VPN over wireless, this ensures data encryption in the event of accidentally connecting to an Evil Twin. </w:t>
+      </w:r>
+    </w:p>
+    <w:p>
+      <w:pPr>
+        <w:numPr>
+          <w:ilvl w:val="0"/>
+          <w:numId w:val="1"/>
+        </w:numPr>
+        <w:rPr>
+          <w:rFonts w:eastAsia="Times New Roman" w:cs="Times New Roman"/>
+          <w:b/>
+          <w:bCs/>
+        </w:rPr>
+      </w:pPr>
+      <w:r>
+        <w:rPr>
+          <w:rFonts w:eastAsia="Times New Roman" w:cs="Times New Roman"/>
+        </w:rPr>
+        <w:t xml:space="preserve">Disable </w:t>
+      </w:r>
+      <w:r>
+        <w:rPr>
+          <w:rFonts w:eastAsia="Times New Roman" w:cs="Times New Roman"/>
+        </w:rPr>
+        <w:t>the auto connect feature in the settings on mobile</w:t>
+      </w:r>
+      <w:r>
+        <w:rPr>
+          <w:rFonts w:eastAsia="Times New Roman" w:cs="Times New Roman"/>
+        </w:rPr>
+        <w:t xml:space="preserve"> devices </w:t>
+      </w:r>
+    </w:p>
+    <w:p>
+      <w:pPr>
+        <w:numPr>
+          <w:ilvl w:val="0"/>
+          <w:numId w:val="1"/>
+        </w:numPr>
+        <w:rPr>
+          <w:rFonts w:eastAsia="Times New Roman" w:cs="Times New Roman"/>
+          <w:b/>
+          <w:bCs/>
+        </w:rPr>
+      </w:pPr>
+      <w:r>
+        <w:rPr>
+          <w:rFonts w:eastAsia="Times New Roman" w:cs="Times New Roman"/>
+        </w:rPr>
+        <w:t xml:space="preserve">Always use a VPN, an example being </w:t>
+      </w:r>
+      <w:r>
+        <w:rPr>
+          <w:rFonts w:eastAsia="Times New Roman" w:cs="Times New Roman"/>
+        </w:rPr>
+        <w:t xml:space="preserve">Global Protect VPN from Palo Alto Networks, this ensures all traffic that is configured to traverse the VPN is encrypted. </w:t>
       </w:r>
     </w:p>
     <w:p>
@@ -581,8 +911,6 @@
       <w:pPr>
         <w:rPr>
           <w:rFonts w:eastAsia="Times New Roman" w:cs="Times New Roman"/>
-          <w:b/>
-          <w:bCs/>
         </w:rPr>
       </w:pPr>
       <w:r>
@@ -596,6 +924,111 @@
       <w:pPr>
         <w:rPr>
           <w:rFonts w:eastAsia="Times New Roman" w:cs="Times New Roman"/>
+        </w:rPr>
+      </w:pPr>
+      <w:r>
+        <w:rPr>
+          <w:rFonts w:eastAsia="Times New Roman" w:cs="Times New Roman"/>
+        </w:rPr>
+        <w:t xml:space="preserve">Malware </w:t>
+      </w:r>
+      <w:r>
+        <w:rPr>
+          <w:rFonts w:eastAsia="Times New Roman" w:cs="Times New Roman"/>
+        </w:rPr>
+        <w:t xml:space="preserve">– </w:t>
+      </w:r>
+      <w:r>
+        <w:rPr>
+          <w:rFonts w:eastAsia="Times New Roman" w:cs="Times New Roman"/>
+        </w:rPr>
+        <w:t>Mobile Application Management (MAM)</w:t>
+      </w:r>
+    </w:p>
+    <w:p>
+      <w:pPr>
+        <w:pStyle w:val="ListParagraph"/>
+        <w:numPr>
+          <w:ilvl w:val="0"/>
+          <w:numId w:val="1"/>
+        </w:numPr>
+      </w:pPr>
+      <w:r>
+        <w:t xml:space="preserve">Restrict access to devices that have circumvented security by “Jailbreaking” or “Rooting” a device. </w:t>
+      </w:r>
+    </w:p>
+    <w:p>
+      <w:pPr>
+        <w:pStyle w:val="ListParagraph"/>
+        <w:numPr>
+          <w:ilvl w:val="0"/>
+          <w:numId w:val="1"/>
+        </w:numPr>
+      </w:pPr>
+      <w:r>
+        <w:t xml:space="preserve">Implement Mobile Device Management with a software gateway for users to install “trusted” applications. </w:t>
+      </w:r>
+    </w:p>
+    <w:p>
+      <w:pPr>
+        <w:rPr>
+          <w:rFonts w:eastAsia="Times New Roman" w:cs="Times New Roman"/>
+        </w:rPr>
+      </w:pPr>
+    </w:p>
+    <w:p>
+      <w:pPr>
+        <w:rPr>
+          <w:rFonts w:eastAsia="Times New Roman" w:cs="Times New Roman"/>
+        </w:rPr>
+      </w:pPr>
+      <w:r>
+        <w:rPr>
+          <w:rFonts w:eastAsia="Times New Roman" w:cs="Times New Roman"/>
+        </w:rPr>
+        <w:t xml:space="preserve">Brower Exploits </w:t>
+      </w:r>
+    </w:p>
+    <w:p>
+      <w:pPr>
+        <w:pStyle w:val="ListParagraph"/>
+        <w:numPr>
+          <w:ilvl w:val="0"/>
+          <w:numId w:val="1"/>
+        </w:numPr>
+      </w:pPr>
+      <w:r>
+        <w:t xml:space="preserve">Mobile Device Management (MDM) </w:t>
+      </w:r>
+    </w:p>
+    <w:p>
+      <w:pPr>
+        <w:pStyle w:val="ListParagraph"/>
+        <w:numPr>
+          <w:ilvl w:val="0"/>
+          <w:numId w:val="1"/>
+        </w:numPr>
+      </w:pPr>
+      <w:r>
+        <w:t xml:space="preserve">Restrict access to devices that have circumvented security by “Jailbreaking” or “Rooting” a device. </w:t>
+      </w:r>
+    </w:p>
+    <w:p>
+      <w:pPr>
+        <w:pStyle w:val="ListParagraph"/>
+        <w:numPr>
+          <w:ilvl w:val="0"/>
+          <w:numId w:val="1"/>
+        </w:numPr>
+      </w:pPr>
+      <w:r>
+        <w:t xml:space="preserve">Stored Data Encryption </w:t>
+      </w:r>
+    </w:p>
+    <w:p>
+      <w:pPr>
+        <w:rPr>
+          <w:rFonts w:eastAsia="Times New Roman" w:cs="Times New Roman"/>
           <w:b/>
           <w:bCs/>
         </w:rPr>
@@ -622,8 +1055,61 @@
       <w:pPr>
         <w:rPr>
           <w:rFonts w:eastAsia="Times New Roman" w:cs="Times New Roman"/>
-          <w:b/>
-          <w:bCs/>
+        </w:rPr>
+      </w:pPr>
+      <w:r>
+        <w:rPr>
+          <w:rFonts w:eastAsia="Times New Roman" w:cs="Times New Roman"/>
+        </w:rPr>
+        <w:t xml:space="preserve">PII </w:t>
+      </w:r>
+      <w:r>
+        <w:rPr>
+          <w:rFonts w:eastAsia="Times New Roman" w:cs="Times New Roman"/>
+        </w:rPr>
+        <w:t>–</w:t>
+      </w:r>
+      <w:r>
+        <w:rPr>
+          <w:rFonts w:eastAsia="Times New Roman" w:cs="Times New Roman"/>
+        </w:rPr>
+        <w:t xml:space="preserve"> </w:t>
+      </w:r>
+      <w:r>
+        <w:rPr>
+          <w:rFonts w:eastAsia="Times New Roman" w:cs="Times New Roman"/>
+        </w:rPr>
+        <w:t>The</w:t>
+      </w:r>
+      <w:r>
+        <w:rPr>
+          <w:rFonts w:eastAsia="Times New Roman" w:cs="Times New Roman"/>
+        </w:rPr>
+        <w:t xml:space="preserve"> Gramm-Leach-Bliley Act (GLBA), </w:t>
+      </w:r>
+      <w:r>
+        <w:rPr>
+          <w:rFonts w:eastAsia="Times New Roman" w:cs="Times New Roman"/>
+        </w:rPr>
+        <w:t>enacted in 1999 is to secure and protect personally identifiable information</w:t>
+      </w:r>
+      <w:r>
+        <w:rPr>
+          <w:rFonts w:eastAsia="Times New Roman" w:cs="Times New Roman"/>
+        </w:rPr>
+        <w:t xml:space="preserve"> (</w:t>
+      </w:r>
+      <w:r>
+        <w:t>Doherty, J. (2021)</w:t>
+      </w:r>
+      <w:r>
+        <w:t>)</w:t>
+      </w:r>
+    </w:p>
+    <w:p>
+      <w:pPr>
+        <w:rPr>
+          <w:rFonts w:eastAsia="Times New Roman" w:cs="Times New Roman"/>
         </w:rPr>
       </w:pPr>
       <w:r>
@@ -631,33 +1117,31 @@
           <w:rFonts w:eastAsia="Times New Roman" w:cs="Times New Roman"/>
         </w:rPr>
         <w:lastRenderedPageBreak/>
-        <w:t xml:space="preserve">Here you must use a regulation to support your preventative measures.  You can use any REGULATION from chapter 4 of the course material.  </w:t>
-      </w:r>
-      <w:r>
-        <w:rPr>
-          <w:rFonts w:eastAsia="Times New Roman" w:cs="Times New Roman"/>
-          <w:b/>
-          <w:bCs/>
-        </w:rPr>
-        <w:t xml:space="preserve">(NIST and </w:t>
-      </w:r>
-      <w:proofErr w:type="gramStart"/>
-      <w:r>
-        <w:rPr>
-          <w:rFonts w:eastAsia="Times New Roman" w:cs="Times New Roman"/>
-          <w:b/>
-          <w:bCs/>
-        </w:rPr>
-        <w:t>ISO’s</w:t>
-      </w:r>
-      <w:proofErr w:type="gramEnd"/>
-      <w:r>
-        <w:rPr>
-          <w:rFonts w:eastAsia="Times New Roman" w:cs="Times New Roman"/>
-          <w:b/>
-          <w:bCs/>
-        </w:rPr>
-        <w:t xml:space="preserve"> are standards, not regulations, and will not suffice as such!!) </w:t>
+        <w:t xml:space="preserve">Personal Data </w:t>
+      </w:r>
+      <w:r>
+        <w:rPr>
+          <w:rFonts w:eastAsia="Times New Roman" w:cs="Times New Roman"/>
+        </w:rPr>
+        <w:t>– General</w:t>
+      </w:r>
+      <w:r>
+        <w:rPr>
+          <w:rFonts w:eastAsia="Times New Roman" w:cs="Times New Roman"/>
+        </w:rPr>
+        <w:t xml:space="preserve"> Data Protection Regulation (GDPR) and California Customer Privacy Act (CCPA) </w:t>
+      </w:r>
+      <w:r>
+        <w:rPr>
+          <w:rFonts w:eastAsia="Times New Roman" w:cs="Times New Roman"/>
+        </w:rPr>
+        <w:t>(</w:t>
+      </w:r>
+      <w:r>
+        <w:t>Doherty, J. (2021)</w:t>
+      </w:r>
+      <w:r>
+        <w:t>)</w:t>
       </w:r>
     </w:p>
     <w:p>
@@ -851,7 +1335,39 @@
         <w:t xml:space="preserve"> Central</w:t>
       </w:r>
       <w:r>
-        <w:t>, https://ebookcentral.proquest.com/lib/westerngovernors-ebooks/detail.action?docID=6461875.</w:t>
+        <w:t xml:space="preserve">, </w:t>
+      </w:r>
+      <w:hyperlink r:id="rId5" w:history="1">
+        <w:r>
+          <w:rPr>
+            <w:rStyle w:val="Hyperlink"/>
+          </w:rPr>
+          <w:t>https://ebookcentral.proquest.com/lib/westerngovernors-ebooks/detail.action?docID=6461875</w:t>
+        </w:r>
+      </w:hyperlink>
+      <w:r>
+        <w:t>.</w:t>
+      </w:r>
+    </w:p>
+    <w:p>
+      <w:r>
+        <w:t xml:space="preserve">3. TP-LINK DoS Protection </w:t>
+      </w:r>
+      <w:hyperlink r:id="rId6" w:history="1">
+        <w:r>
+          <w:rPr>
+            <w:rStyle w:val="Hyperlink"/>
+          </w:rPr>
+          <w:t>https://www.tp-link.com/us/support/faq/2658/</w:t>
+        </w:r>
+      </w:hyperlink>
+    </w:p>
+    <w:p>
+      <w:r>
+        <w:t xml:space="preserve">4. </w:t>
+      </w:r>
+      <w:r>
+        <w:t>Doherty, J. (2021). Wireless and mobile device security. Jones &amp; Bartlett Learning, LLC.</w:t>
       </w:r>
     </w:p>
     <w:sectPr>
@@ -862,6 +1378,428 @@
     </w:sectPr>
   </w:body>
 </w:document>
+</file>
+
+<file path=word/numbering.xml><?xml version="1.0" encoding="utf-8"?>
+<w:numbering xmlns:wpc="http://schemas.microsoft.com/office/word/2010/wordprocessingCanvas" xmlns:cx="http://schemas.microsoft.com/office/drawing/2014/chartex" xmlns:cx1="http://schemas.microsoft.com/office/drawing/2015/9/8/chartex" xmlns:cx2="http://schemas.microsoft.com/office/drawing/2015/10/21/chartex" xmlns:cx3="http://schemas.microsoft.com/office/drawing/2016/5/9/chartex" xmlns:cx4="http://schemas.microsoft.com/office/drawing/2016/5/10/chartex" xmlns:cx5="http://schemas.microsoft.com/office/drawing/2016/5/11/chartex" xmlns:cx6="http://schemas.microsoft.com/office/drawing/2016/5/12/chartex" xmlns:cx7="http://schemas.microsoft.com/office/drawing/2016/5/13/chartex" xmlns:cx8="http://schemas.microsoft.com/office/drawing/2016/5/14/chartex" xmlns:mc="http://schemas.openxmlformats.org/markup-compatibility/2006" xmlns:aink="http://schemas.microsoft.com/office/drawing/2016/ink" xmlns:am3d="http://schemas.microsoft.com/office/drawing/2017/model3d" xmlns:o="urn:schemas-microsoft-com:office:office" xmlns:oel="http://schemas.microsoft.com/office/2019/extlst" xmlns:r="http://schemas.openxmlformats.org/officeDocument/2006/relationships" xmlns:m="http://schemas.openxmlformats.org/officeDocument/2006/math" xmlns:v="urn:schemas-microsoft-com:vml" xmlns:wp14="http://schemas.microsoft.com/office/word/2010/wordprocessingDrawing" xmlns:wp="http://schemas.openxmlformats.org/drawingml/2006/wordprocessingDrawing" xmlns:w10="urn:schemas-microsoft-com:office:word" xmlns:w="http://schemas.openxmlformats.org/wordprocessingml/2006/main" xmlns:w14="http://schemas.microsoft.com/office/word/2010/wordml" xmlns:w15="http://schemas.microsoft.com/office/word/2012/wordml" xmlns:w16cex="http://schemas.microsoft.com/office/word/2018/wordml/cex" xmlns:w16cid="http://schemas.microsoft.com/office/word/2016/wordml/cid" xmlns:w16="http://schemas.microsoft.com/office/word/2018/wordml" xmlns:w16sdtdh="http://schemas.microsoft.com/office/word/2020/wordml/sdtdatahash" xmlns:w16se="http://schemas.microsoft.com/office/word/2015/wordml/symex" xmlns:wpg="http://schemas.microsoft.com/office/word/2010/wordprocessingGroup" xmlns:wpi="http://schemas.microsoft.com/office/word/2010/wordprocessingInk" xmlns:wne="http://schemas.microsoft.com/office/word/2006/wordml" xmlns:wps="http://schemas.microsoft.com/office/word/2010/wordprocessingShape" mc:Ignorable="w14 w15 w16se w16cid w16 w16cex w16sdtdh wp14">
+  <w:abstractNum w:abstractNumId="0" w15:restartNumberingAfterBreak="0">
+    <w:nsid w:val="268F69DA"/>
+    <w:multiLevelType w:val="hybridMultilevel"/>
+    <w:tmpl w:val="F440FA36"/>
+    <w:lvl w:ilvl="0" w:tplc="255EDB26">
+      <w:start w:val="1"/>
+      <w:numFmt w:val="bullet"/>
+      <w:lvlText w:val="-"/>
+      <w:lvlJc w:val="left"/>
+      <w:pPr>
+        <w:ind w:left="720" w:hanging="360"/>
+      </w:pPr>
+      <w:rPr>
+        <w:rFonts w:ascii="Calibri" w:eastAsiaTheme="minorHAnsi" w:hAnsi="Calibri" w:cs="Calibri" w:hint="default"/>
+      </w:rPr>
+    </w:lvl>
+    <w:lvl w:ilvl="1" w:tplc="04090003" w:tentative="1">
+      <w:start w:val="1"/>
+      <w:numFmt w:val="bullet"/>
+      <w:lvlText w:val="o"/>
+      <w:lvlJc w:val="left"/>
+      <w:pPr>
+        <w:ind w:left="1440" w:hanging="360"/>
+      </w:pPr>
+      <w:rPr>
+        <w:rFonts w:ascii="Courier New" w:hAnsi="Courier New" w:cs="Courier New" w:hint="default"/>
+      </w:rPr>
+    </w:lvl>
+    <w:lvl w:ilvl="2" w:tplc="04090005" w:tentative="1">
+      <w:start w:val="1"/>
+      <w:numFmt w:val="bullet"/>
+      <w:lvlText w:val=""/>
+      <w:lvlJc w:val="left"/>
+      <w:pPr>
+        <w:ind w:left="2160" w:hanging="360"/>
+      </w:pPr>
+      <w:rPr>
+        <w:rFonts w:ascii="Wingdings" w:hAnsi="Wingdings" w:hint="default"/>
+      </w:rPr>
+    </w:lvl>
+    <w:lvl w:ilvl="3" w:tplc="04090001" w:tentative="1">
+      <w:start w:val="1"/>
+      <w:numFmt w:val="bullet"/>
+      <w:lvlText w:val=""/>
+      <w:lvlJc w:val="left"/>
+      <w:pPr>
+        <w:ind w:left="2880" w:hanging="360"/>
+      </w:pPr>
+      <w:rPr>
+        <w:rFonts w:ascii="Symbol" w:hAnsi="Symbol" w:hint="default"/>
+      </w:rPr>
+    </w:lvl>
+    <w:lvl w:ilvl="4" w:tplc="04090003" w:tentative="1">
+      <w:start w:val="1"/>
+      <w:numFmt w:val="bullet"/>
+      <w:lvlText w:val="o"/>
+      <w:lvlJc w:val="left"/>
+      <w:pPr>
+        <w:ind w:left="3600" w:hanging="360"/>
+      </w:pPr>
+      <w:rPr>
+        <w:rFonts w:ascii="Courier New" w:hAnsi="Courier New" w:cs="Courier New" w:hint="default"/>
+      </w:rPr>
+    </w:lvl>
+    <w:lvl w:ilvl="5" w:tplc="04090005" w:tentative="1">
+      <w:start w:val="1"/>
+      <w:numFmt w:val="bullet"/>
+      <w:lvlText w:val=""/>
+      <w:lvlJc w:val="left"/>
+      <w:pPr>
+        <w:ind w:left="4320" w:hanging="360"/>
+      </w:pPr>
+      <w:rPr>
+        <w:rFonts w:ascii="Wingdings" w:hAnsi="Wingdings" w:hint="default"/>
+      </w:rPr>
+    </w:lvl>
+    <w:lvl w:ilvl="6" w:tplc="04090001" w:tentative="1">
+      <w:start w:val="1"/>
+      <w:numFmt w:val="bullet"/>
+      <w:lvlText w:val=""/>
+      <w:lvlJc w:val="left"/>
+      <w:pPr>
+        <w:ind w:left="5040" w:hanging="360"/>
+      </w:pPr>
+      <w:rPr>
+        <w:rFonts w:ascii="Symbol" w:hAnsi="Symbol" w:hint="default"/>
+      </w:rPr>
+    </w:lvl>
+    <w:lvl w:ilvl="7" w:tplc="04090003" w:tentative="1">
+      <w:start w:val="1"/>
+      <w:numFmt w:val="bullet"/>
+      <w:lvlText w:val="o"/>
+      <w:lvlJc w:val="left"/>
+      <w:pPr>
+        <w:ind w:left="5760" w:hanging="360"/>
+      </w:pPr>
+      <w:rPr>
+        <w:rFonts w:ascii="Courier New" w:hAnsi="Courier New" w:cs="Courier New" w:hint="default"/>
+      </w:rPr>
+    </w:lvl>
+    <w:lvl w:ilvl="8" w:tplc="04090005" w:tentative="1">
+      <w:start w:val="1"/>
+      <w:numFmt w:val="bullet"/>
+      <w:lvlText w:val=""/>
+      <w:lvlJc w:val="left"/>
+      <w:pPr>
+        <w:ind w:left="6480" w:hanging="360"/>
+      </w:pPr>
+      <w:rPr>
+        <w:rFonts w:ascii="Wingdings" w:hAnsi="Wingdings" w:hint="default"/>
+      </w:rPr>
+    </w:lvl>
+  </w:abstractNum>
+  <w:abstractNum w:abstractNumId="1" w15:restartNumberingAfterBreak="0">
+    <w:nsid w:val="48AD4845"/>
+    <w:multiLevelType w:val="hybridMultilevel"/>
+    <w:tmpl w:val="AB86A0C8"/>
+    <w:lvl w:ilvl="0" w:tplc="A7E8194A">
+      <w:start w:val="1"/>
+      <w:numFmt w:val="decimal"/>
+      <w:lvlText w:val="%1."/>
+      <w:lvlJc w:val="left"/>
+      <w:pPr>
+        <w:ind w:left="720" w:hanging="360"/>
+      </w:pPr>
+      <w:rPr>
+        <w:rFonts w:hint="default"/>
+        <w:b w:val="0"/>
+      </w:rPr>
+    </w:lvl>
+    <w:lvl w:ilvl="1" w:tplc="04090019" w:tentative="1">
+      <w:start w:val="1"/>
+      <w:numFmt w:val="lowerLetter"/>
+      <w:lvlText w:val="%2."/>
+      <w:lvlJc w:val="left"/>
+      <w:pPr>
+        <w:ind w:left="1440" w:hanging="360"/>
+      </w:pPr>
+    </w:lvl>
+    <w:lvl w:ilvl="2" w:tplc="0409001B" w:tentative="1">
+      <w:start w:val="1"/>
+      <w:numFmt w:val="lowerRoman"/>
+      <w:lvlText w:val="%3."/>
+      <w:lvlJc w:val="right"/>
+      <w:pPr>
+        <w:ind w:left="2160" w:hanging="180"/>
+      </w:pPr>
+    </w:lvl>
+    <w:lvl w:ilvl="3" w:tplc="0409000F" w:tentative="1">
+      <w:start w:val="1"/>
+      <w:numFmt w:val="decimal"/>
+      <w:lvlText w:val="%4."/>
+      <w:lvlJc w:val="left"/>
+      <w:pPr>
+        <w:ind w:left="2880" w:hanging="360"/>
+      </w:pPr>
+    </w:lvl>
+    <w:lvl w:ilvl="4" w:tplc="04090019" w:tentative="1">
+      <w:start w:val="1"/>
+      <w:numFmt w:val="lowerLetter"/>
+      <w:lvlText w:val="%5."/>
+      <w:lvlJc w:val="left"/>
+      <w:pPr>
+        <w:ind w:left="3600" w:hanging="360"/>
+      </w:pPr>
+    </w:lvl>
+    <w:lvl w:ilvl="5" w:tplc="0409001B" w:tentative="1">
+      <w:start w:val="1"/>
+      <w:numFmt w:val="lowerRoman"/>
+      <w:lvlText w:val="%6."/>
+      <w:lvlJc w:val="right"/>
+      <w:pPr>
+        <w:ind w:left="4320" w:hanging="180"/>
+      </w:pPr>
+    </w:lvl>
+    <w:lvl w:ilvl="6" w:tplc="0409000F" w:tentative="1">
+      <w:start w:val="1"/>
+      <w:numFmt w:val="decimal"/>
+      <w:lvlText w:val="%7."/>
+      <w:lvlJc w:val="left"/>
+      <w:pPr>
+        <w:ind w:left="5040" w:hanging="360"/>
+      </w:pPr>
+    </w:lvl>
+    <w:lvl w:ilvl="7" w:tplc="04090019" w:tentative="1">
+      <w:start w:val="1"/>
+      <w:numFmt w:val="lowerLetter"/>
+      <w:lvlText w:val="%8."/>
+      <w:lvlJc w:val="left"/>
+      <w:pPr>
+        <w:ind w:left="5760" w:hanging="360"/>
+      </w:pPr>
+    </w:lvl>
+    <w:lvl w:ilvl="8" w:tplc="0409001B" w:tentative="1">
+      <w:start w:val="1"/>
+      <w:numFmt w:val="lowerRoman"/>
+      <w:lvlText w:val="%9."/>
+      <w:lvlJc w:val="right"/>
+      <w:pPr>
+        <w:ind w:left="6480" w:hanging="180"/>
+      </w:pPr>
+    </w:lvl>
+  </w:abstractNum>
+  <w:abstractNum w:abstractNumId="2" w15:restartNumberingAfterBreak="0">
+    <w:nsid w:val="52AA1C75"/>
+    <w:multiLevelType w:val="hybridMultilevel"/>
+    <w:tmpl w:val="2BF82718"/>
+    <w:lvl w:ilvl="0" w:tplc="1312EC26">
+      <w:start w:val="2"/>
+      <w:numFmt w:val="bullet"/>
+      <w:lvlText w:val="-"/>
+      <w:lvlJc w:val="left"/>
+      <w:pPr>
+        <w:ind w:left="720" w:hanging="360"/>
+      </w:pPr>
+      <w:rPr>
+        <w:rFonts w:ascii="Calibri" w:eastAsiaTheme="minorHAnsi" w:hAnsi="Calibri" w:cs="Calibri" w:hint="default"/>
+      </w:rPr>
+    </w:lvl>
+    <w:lvl w:ilvl="1" w:tplc="04090003" w:tentative="1">
+      <w:start w:val="1"/>
+      <w:numFmt w:val="bullet"/>
+      <w:lvlText w:val="o"/>
+      <w:lvlJc w:val="left"/>
+      <w:pPr>
+        <w:ind w:left="1440" w:hanging="360"/>
+      </w:pPr>
+      <w:rPr>
+        <w:rFonts w:ascii="Courier New" w:hAnsi="Courier New" w:cs="Courier New" w:hint="default"/>
+      </w:rPr>
+    </w:lvl>
+    <w:lvl w:ilvl="2" w:tplc="04090005" w:tentative="1">
+      <w:start w:val="1"/>
+      <w:numFmt w:val="bullet"/>
+      <w:lvlText w:val=""/>
+      <w:lvlJc w:val="left"/>
+      <w:pPr>
+        <w:ind w:left="2160" w:hanging="360"/>
+      </w:pPr>
+      <w:rPr>
+        <w:rFonts w:ascii="Wingdings" w:hAnsi="Wingdings" w:hint="default"/>
+      </w:rPr>
+    </w:lvl>
+    <w:lvl w:ilvl="3" w:tplc="04090001" w:tentative="1">
+      <w:start w:val="1"/>
+      <w:numFmt w:val="bullet"/>
+      <w:lvlText w:val=""/>
+      <w:lvlJc w:val="left"/>
+      <w:pPr>
+        <w:ind w:left="2880" w:hanging="360"/>
+      </w:pPr>
+      <w:rPr>
+        <w:rFonts w:ascii="Symbol" w:hAnsi="Symbol" w:hint="default"/>
+      </w:rPr>
+    </w:lvl>
+    <w:lvl w:ilvl="4" w:tplc="04090003" w:tentative="1">
+      <w:start w:val="1"/>
+      <w:numFmt w:val="bullet"/>
+      <w:lvlText w:val="o"/>
+      <w:lvlJc w:val="left"/>
+      <w:pPr>
+        <w:ind w:left="3600" w:hanging="360"/>
+      </w:pPr>
+      <w:rPr>
+        <w:rFonts w:ascii="Courier New" w:hAnsi="Courier New" w:cs="Courier New" w:hint="default"/>
+      </w:rPr>
+    </w:lvl>
+    <w:lvl w:ilvl="5" w:tplc="04090005" w:tentative="1">
+      <w:start w:val="1"/>
+      <w:numFmt w:val="bullet"/>
+      <w:lvlText w:val=""/>
+      <w:lvlJc w:val="left"/>
+      <w:pPr>
+        <w:ind w:left="4320" w:hanging="360"/>
+      </w:pPr>
+      <w:rPr>
+        <w:rFonts w:ascii="Wingdings" w:hAnsi="Wingdings" w:hint="default"/>
+      </w:rPr>
+    </w:lvl>
+    <w:lvl w:ilvl="6" w:tplc="04090001" w:tentative="1">
+      <w:start w:val="1"/>
+      <w:numFmt w:val="bullet"/>
+      <w:lvlText w:val=""/>
+      <w:lvlJc w:val="left"/>
+      <w:pPr>
+        <w:ind w:left="5040" w:hanging="360"/>
+      </w:pPr>
+      <w:rPr>
+        <w:rFonts w:ascii="Symbol" w:hAnsi="Symbol" w:hint="default"/>
+      </w:rPr>
+    </w:lvl>
+    <w:lvl w:ilvl="7" w:tplc="04090003" w:tentative="1">
+      <w:start w:val="1"/>
+      <w:numFmt w:val="bullet"/>
+      <w:lvlText w:val="o"/>
+      <w:lvlJc w:val="left"/>
+      <w:pPr>
+        <w:ind w:left="5760" w:hanging="360"/>
+      </w:pPr>
+      <w:rPr>
+        <w:rFonts w:ascii="Courier New" w:hAnsi="Courier New" w:cs="Courier New" w:hint="default"/>
+      </w:rPr>
+    </w:lvl>
+    <w:lvl w:ilvl="8" w:tplc="04090005" w:tentative="1">
+      <w:start w:val="1"/>
+      <w:numFmt w:val="bullet"/>
+      <w:lvlText w:val=""/>
+      <w:lvlJc w:val="left"/>
+      <w:pPr>
+        <w:ind w:left="6480" w:hanging="360"/>
+      </w:pPr>
+      <w:rPr>
+        <w:rFonts w:ascii="Wingdings" w:hAnsi="Wingdings" w:hint="default"/>
+      </w:rPr>
+    </w:lvl>
+  </w:abstractNum>
+  <w:abstractNum w:abstractNumId="3" w15:restartNumberingAfterBreak="0">
+    <w:nsid w:val="71EF1FC0"/>
+    <w:multiLevelType w:val="hybridMultilevel"/>
+    <w:tmpl w:val="08260C5C"/>
+    <w:lvl w:ilvl="0" w:tplc="5D90C83A">
+      <w:start w:val="1"/>
+      <w:numFmt w:val="decimal"/>
+      <w:lvlText w:val="%1."/>
+      <w:lvlJc w:val="left"/>
+      <w:pPr>
+        <w:ind w:left="720" w:hanging="360"/>
+      </w:pPr>
+      <w:rPr>
+        <w:rFonts w:hint="default"/>
+      </w:rPr>
+    </w:lvl>
+    <w:lvl w:ilvl="1" w:tplc="04090019" w:tentative="1">
+      <w:start w:val="1"/>
+      <w:numFmt w:val="lowerLetter"/>
+      <w:lvlText w:val="%2."/>
+      <w:lvlJc w:val="left"/>
+      <w:pPr>
+        <w:ind w:left="1440" w:hanging="360"/>
+      </w:pPr>
+    </w:lvl>
+    <w:lvl w:ilvl="2" w:tplc="0409001B" w:tentative="1">
+      <w:start w:val="1"/>
+      <w:numFmt w:val="lowerRoman"/>
+      <w:lvlText w:val="%3."/>
+      <w:lvlJc w:val="right"/>
+      <w:pPr>
+        <w:ind w:left="2160" w:hanging="180"/>
+      </w:pPr>
+    </w:lvl>
+    <w:lvl w:ilvl="3" w:tplc="0409000F" w:tentative="1">
+      <w:start w:val="1"/>
+      <w:numFmt w:val="decimal"/>
+      <w:lvlText w:val="%4."/>
+      <w:lvlJc w:val="left"/>
+      <w:pPr>
+        <w:ind w:left="2880" w:hanging="360"/>
+      </w:pPr>
+    </w:lvl>
+    <w:lvl w:ilvl="4" w:tplc="04090019" w:tentative="1">
+      <w:start w:val="1"/>
+      <w:numFmt w:val="lowerLetter"/>
+      <w:lvlText w:val="%5."/>
+      <w:lvlJc w:val="left"/>
+      <w:pPr>
+        <w:ind w:left="3600" w:hanging="360"/>
+      </w:pPr>
+    </w:lvl>
+    <w:lvl w:ilvl="5" w:tplc="0409001B" w:tentative="1">
+      <w:start w:val="1"/>
+      <w:numFmt w:val="lowerRoman"/>
+      <w:lvlText w:val="%6."/>
+      <w:lvlJc w:val="right"/>
+      <w:pPr>
+        <w:ind w:left="4320" w:hanging="180"/>
+      </w:pPr>
+    </w:lvl>
+    <w:lvl w:ilvl="6" w:tplc="0409000F" w:tentative="1">
+      <w:start w:val="1"/>
+      <w:numFmt w:val="decimal"/>
+      <w:lvlText w:val="%7."/>
+      <w:lvlJc w:val="left"/>
+      <w:pPr>
+        <w:ind w:left="5040" w:hanging="360"/>
+      </w:pPr>
+    </w:lvl>
+    <w:lvl w:ilvl="7" w:tplc="04090019" w:tentative="1">
+      <w:start w:val="1"/>
+      <w:numFmt w:val="lowerLetter"/>
+      <w:lvlText w:val="%8."/>
+      <w:lvlJc w:val="left"/>
+      <w:pPr>
+        <w:ind w:left="5760" w:hanging="360"/>
+      </w:pPr>
+    </w:lvl>
+    <w:lvl w:ilvl="8" w:tplc="0409001B" w:tentative="1">
+      <w:start w:val="1"/>
+      <w:numFmt w:val="lowerRoman"/>
+      <w:lvlText w:val="%9."/>
+      <w:lvlJc w:val="right"/>
+      <w:pPr>
+        <w:ind w:left="6480" w:hanging="180"/>
+      </w:pPr>
+    </w:lvl>
+  </w:abstractNum>
+  <w:num w:numId="1" w16cid:durableId="1262951025">
+    <w:abstractNumId w:val="2"/>
+  </w:num>
+  <w:num w:numId="2" w16cid:durableId="1865826023">
+    <w:abstractNumId w:val="1"/>
+  </w:num>
+  <w:num w:numId="3" w16cid:durableId="1720006807">
+    <w:abstractNumId w:val="3"/>
+  </w:num>
+  <w:num w:numId="4" w16cid:durableId="1799227719">
+    <w:abstractNumId w:val="0"/>
+  </w:num>
+</w:numbering>
 </file>
 
 <file path=word/styles.xml><?xml version="1.0" encoding="utf-8"?>
@@ -1290,6 +2228,40 @@
     <w:semiHidden/>
     <w:unhideWhenUsed/>
   </w:style>
+  <w:style w:type="paragraph" w:styleId="ListParagraph">
+    <w:name w:val="List Paragraph"/>
+    <w:basedOn w:val="Normal"/>
+    <w:uiPriority w:val="34"/>
+    <w:qFormat/>
+    <w:rsid w:val="00030081"/>
+    <w:pPr>
+      <w:ind w:left="720"/>
+      <w:contextualSpacing/>
+    </w:pPr>
+  </w:style>
+  <w:style w:type="character" w:styleId="Hyperlink">
+    <w:name w:val="Hyperlink"/>
+    <w:basedOn w:val="DefaultParagraphFont"/>
+    <w:uiPriority w:val="99"/>
+    <w:unhideWhenUsed/>
+    <w:rsid w:val="00A7789C"/>
+    <w:rPr>
+      <w:color w:val="0563C1" w:themeColor="hyperlink"/>
+      <w:u w:val="single"/>
+    </w:rPr>
+  </w:style>
+  <w:style w:type="character" w:styleId="UnresolvedMention">
+    <w:name w:val="Unresolved Mention"/>
+    <w:basedOn w:val="DefaultParagraphFont"/>
+    <w:uiPriority w:val="99"/>
+    <w:semiHidden/>
+    <w:unhideWhenUsed/>
+    <w:rsid w:val="00A7789C"/>
+    <w:rPr>
+      <w:color w:val="605E5C"/>
+      <w:shd w:val="clear" w:color="auto" w:fill="E1DFDD"/>
+    </w:rPr>
+  </w:style>
 </w:styles>
 </file>
 

</xml_diff>